<commit_message>
PSKP lab01 small changes
</commit_message>
<xml_diff>
--- a/PSKP/labs/Лабораторная_работа_17_REDIS/Лабораторная_работа_17_REDIS.docx
+++ b/PSKP/labs/Лабораторная_работа_17_REDIS/Лабораторная_работа_17_REDIS.docx
@@ -1,6 +1,6 @@
 
 <file path=word/document.xml><?xml version="1.0" encoding="utf-8"?>
-<w:document xmlns:wpc="http://schemas.microsoft.com/office/word/2010/wordprocessingCanvas" xmlns:cx="http://schemas.microsoft.com/office/drawing/2014/chartex" xmlns:mc="http://schemas.openxmlformats.org/markup-compatibility/2006" xmlns:o="urn:schemas-microsoft-com:office:office" xmlns:r="http://schemas.openxmlformats.org/officeDocument/2006/relationships" xmlns:m="http://schemas.openxmlformats.org/officeDocument/2006/math" xmlns:v="urn:schemas-microsoft-com:vml" xmlns:wp14="http://schemas.microsoft.com/office/word/2010/wordprocessingDrawing" xmlns:wp="http://schemas.openxmlformats.org/drawingml/2006/wordprocessingDrawing" xmlns:w10="urn:schemas-microsoft-com:office:word" xmlns:w="http://schemas.openxmlformats.org/wordprocessingml/2006/main" xmlns:w14="http://schemas.microsoft.com/office/word/2010/wordml" xmlns:w15="http://schemas.microsoft.com/office/word/2012/wordml" xmlns:w16se="http://schemas.microsoft.com/office/word/2015/wordml/symex" xmlns:wpg="http://schemas.microsoft.com/office/word/2010/wordprocessingGroup" xmlns:wpi="http://schemas.microsoft.com/office/word/2010/wordprocessingInk" xmlns:wne="http://schemas.microsoft.com/office/word/2006/wordml" xmlns:wps="http://schemas.microsoft.com/office/word/2010/wordprocessingShape" mc:Ignorable="w14 w15 w16se wp14">
+<w:document xmlns:wpc="http://schemas.microsoft.com/office/word/2010/wordprocessingCanvas" xmlns:cx="http://schemas.microsoft.com/office/drawing/2014/chartex" xmlns:cx1="http://schemas.microsoft.com/office/drawing/2015/9/8/chartex" xmlns:cx2="http://schemas.microsoft.com/office/drawing/2015/10/21/chartex" xmlns:cx3="http://schemas.microsoft.com/office/drawing/2016/5/9/chartex" xmlns:cx4="http://schemas.microsoft.com/office/drawing/2016/5/10/chartex" xmlns:cx5="http://schemas.microsoft.com/office/drawing/2016/5/11/chartex" xmlns:cx6="http://schemas.microsoft.com/office/drawing/2016/5/12/chartex" xmlns:cx7="http://schemas.microsoft.com/office/drawing/2016/5/13/chartex" xmlns:cx8="http://schemas.microsoft.com/office/drawing/2016/5/14/chartex" xmlns:mc="http://schemas.openxmlformats.org/markup-compatibility/2006" xmlns:aink="http://schemas.microsoft.com/office/drawing/2016/ink" xmlns:am3d="http://schemas.microsoft.com/office/drawing/2017/model3d" xmlns:o="urn:schemas-microsoft-com:office:office" xmlns:oel="http://schemas.microsoft.com/office/2019/extlst" xmlns:r="http://schemas.openxmlformats.org/officeDocument/2006/relationships" xmlns:m="http://schemas.openxmlformats.org/officeDocument/2006/math" xmlns:v="urn:schemas-microsoft-com:vml" xmlns:wp14="http://schemas.microsoft.com/office/word/2010/wordprocessingDrawing" xmlns:wp="http://schemas.openxmlformats.org/drawingml/2006/wordprocessingDrawing" xmlns:w10="urn:schemas-microsoft-com:office:word" xmlns:w="http://schemas.openxmlformats.org/wordprocessingml/2006/main" xmlns:w14="http://schemas.microsoft.com/office/word/2010/wordml" xmlns:w15="http://schemas.microsoft.com/office/word/2012/wordml" xmlns:w16cex="http://schemas.microsoft.com/office/word/2018/wordml/cex" xmlns:w16cid="http://schemas.microsoft.com/office/word/2016/wordml/cid" xmlns:w16="http://schemas.microsoft.com/office/word/2018/wordml" xmlns:w16sdtdh="http://schemas.microsoft.com/office/word/2020/wordml/sdtdatahash" xmlns:w16se="http://schemas.microsoft.com/office/word/2015/wordml/symex" xmlns:wpg="http://schemas.microsoft.com/office/word/2010/wordprocessingGroup" xmlns:wpi="http://schemas.microsoft.com/office/word/2010/wordprocessingInk" xmlns:wne="http://schemas.microsoft.com/office/word/2006/wordml" xmlns:wps="http://schemas.microsoft.com/office/word/2010/wordprocessingShape" mc:Ignorable="w14 w15 w16se w16cid w16 w16cex w16sdtdh wp14">
   <w:background w:color="FFFFFF" w:themeColor="background1"/>
   <w:body>
     <w:p>
@@ -166,7 +166,6 @@
           </w:rPr>
           <w:t>://</w:t>
         </w:r>
-        <w:proofErr w:type="spellStart"/>
         <w:r>
           <w:rPr>
             <w:rStyle w:val="a4"/>
@@ -178,7 +177,6 @@
           </w:rPr>
           <w:t>diskstation</w:t>
         </w:r>
-        <w:proofErr w:type="spellEnd"/>
         <w:r>
           <w:rPr>
             <w:rStyle w:val="a4"/>
@@ -189,7 +187,6 @@
           </w:rPr>
           <w:t>.</w:t>
         </w:r>
-        <w:proofErr w:type="spellStart"/>
         <w:r>
           <w:rPr>
             <w:rStyle w:val="a4"/>
@@ -201,7 +198,6 @@
           </w:rPr>
           <w:t>belstu</w:t>
         </w:r>
-        <w:proofErr w:type="spellEnd"/>
         <w:r>
           <w:rPr>
             <w:rStyle w:val="a4"/>
@@ -251,7 +247,6 @@
         </w:rPr>
         <w:t xml:space="preserve">                      </w:t>
       </w:r>
-      <w:proofErr w:type="spellStart"/>
       <w:r>
         <w:rPr>
           <w:rFonts w:ascii="Courier New" w:hAnsi="Courier New" w:cs="Courier New"/>
@@ -259,17 +254,7 @@
           <w:sz w:val="24"/>
           <w:szCs w:val="24"/>
         </w:rPr>
-        <w:t>Для_студентов_ФИТ_БГТУ</w:t>
-      </w:r>
-      <w:proofErr w:type="spellEnd"/>
-      <w:r>
-        <w:rPr>
-          <w:rFonts w:ascii="Courier New" w:hAnsi="Courier New" w:cs="Courier New"/>
-          <w:i/>
-          <w:sz w:val="24"/>
-          <w:szCs w:val="24"/>
-        </w:rPr>
-        <w:t>\ЛИТЕРАТУРА\</w:t>
+        <w:t>Для_студентов_ФИТ_БГТУ\ЛИТЕРАТУРА\</w:t>
       </w:r>
       <w:r>
         <w:rPr>
@@ -333,25 +318,7 @@
           <w:sz w:val="28"/>
           <w:szCs w:val="28"/>
         </w:rPr>
-        <w:t xml:space="preserve">Установите СУБД </w:t>
-      </w:r>
-      <w:proofErr w:type="spellStart"/>
-      <w:r>
-        <w:rPr>
-          <w:rFonts w:ascii="Courier New" w:hAnsi="Courier New" w:cs="Courier New"/>
-          <w:sz w:val="28"/>
-          <w:szCs w:val="28"/>
-        </w:rPr>
-        <w:t>Redis</w:t>
-      </w:r>
-      <w:proofErr w:type="spellEnd"/>
-      <w:r>
-        <w:rPr>
-          <w:rFonts w:ascii="Courier New" w:hAnsi="Courier New" w:cs="Courier New"/>
-          <w:sz w:val="28"/>
-          <w:szCs w:val="28"/>
-        </w:rPr>
-        <w:t xml:space="preserve">  на локальном компьютере или воспользуйтесь облачным хранилищем </w:t>
+        <w:t xml:space="preserve">Установите СУБД Redis  на локальном компьютере или воспользуйтесь облачным хранилищем </w:t>
       </w:r>
       <w:r>
         <w:rPr>
@@ -415,7 +382,6 @@
         </w:rPr>
         <w:t xml:space="preserve">Установите </w:t>
       </w:r>
-      <w:proofErr w:type="spellStart"/>
       <w:r>
         <w:rPr>
           <w:rFonts w:ascii="Courier New" w:hAnsi="Courier New" w:cs="Courier New"/>
@@ -425,7 +391,6 @@
         </w:rPr>
         <w:t>npm</w:t>
       </w:r>
-      <w:proofErr w:type="spellEnd"/>
       <w:r>
         <w:rPr>
           <w:rFonts w:ascii="Courier New" w:hAnsi="Courier New" w:cs="Courier New"/>
@@ -450,23 +415,13 @@
         </w:rPr>
         <w:t xml:space="preserve"> </w:t>
       </w:r>
-      <w:proofErr w:type="spellStart"/>
-      <w:r>
-        <w:rPr>
-          <w:rFonts w:ascii="Courier New" w:hAnsi="Courier New" w:cs="Courier New"/>
-          <w:sz w:val="28"/>
-          <w:szCs w:val="28"/>
-        </w:rPr>
-        <w:t>redis</w:t>
-      </w:r>
-      <w:proofErr w:type="spellEnd"/>
-      <w:r>
-        <w:rPr>
-          <w:rFonts w:ascii="Courier New" w:hAnsi="Courier New" w:cs="Courier New"/>
-          <w:sz w:val="28"/>
-          <w:szCs w:val="28"/>
-        </w:rPr>
-        <w:t>.</w:t>
+      <w:r>
+        <w:rPr>
+          <w:rFonts w:ascii="Courier New" w:hAnsi="Courier New" w:cs="Courier New"/>
+          <w:sz w:val="28"/>
+          <w:szCs w:val="28"/>
+        </w:rPr>
+        <w:t>redis.</w:t>
       </w:r>
     </w:p>
     <w:p>
@@ -499,7 +454,6 @@
         </w:rPr>
         <w:t xml:space="preserve"> 17-01.</w:t>
       </w:r>
-      <w:proofErr w:type="spellStart"/>
       <w:r>
         <w:rPr>
           <w:rFonts w:ascii="Courier New" w:hAnsi="Courier New" w:cs="Courier New"/>
@@ -509,7 +463,6 @@
         </w:rPr>
         <w:t>js</w:t>
       </w:r>
-      <w:proofErr w:type="spellEnd"/>
       <w:r>
         <w:rPr>
           <w:rFonts w:ascii="Courier New" w:hAnsi="Courier New" w:cs="Courier New"/>
@@ -526,7 +479,6 @@
         </w:rPr>
         <w:t xml:space="preserve">соединение с сервером базы данных </w:t>
       </w:r>
-      <w:proofErr w:type="spellStart"/>
       <w:r>
         <w:rPr>
           <w:rFonts w:ascii="Courier New" w:hAnsi="Courier New" w:cs="Courier New"/>
@@ -536,7 +488,6 @@
         </w:rPr>
         <w:t>Redis</w:t>
       </w:r>
-      <w:proofErr w:type="spellEnd"/>
       <w:r>
         <w:rPr>
           <w:rFonts w:ascii="Courier New" w:hAnsi="Courier New" w:cs="Courier New"/>
@@ -641,7 +592,6 @@
         </w:rPr>
         <w:t>.</w:t>
       </w:r>
-      <w:proofErr w:type="spellStart"/>
       <w:r>
         <w:rPr>
           <w:rFonts w:ascii="Courier New" w:hAnsi="Courier New" w:cs="Courier New"/>
@@ -651,69 +601,57 @@
         </w:rPr>
         <w:t>js</w:t>
       </w:r>
-      <w:proofErr w:type="spellEnd"/>
-      <w:r>
-        <w:rPr>
-          <w:rFonts w:ascii="Courier New" w:hAnsi="Courier New" w:cs="Courier New"/>
+      <w:r>
+        <w:rPr>
+          <w:rFonts w:ascii="Courier New" w:hAnsi="Courier New" w:cs="Courier New"/>
+          <w:sz w:val="28"/>
+          <w:szCs w:val="28"/>
+        </w:rPr>
+        <w:t>, позволяющее</w:t>
+      </w:r>
+      <w:r>
+        <w:rPr>
+          <w:rFonts w:ascii="Courier New" w:hAnsi="Courier New" w:cs="Courier New"/>
+          <w:sz w:val="28"/>
+          <w:szCs w:val="28"/>
+        </w:rPr>
+        <w:t xml:space="preserve"> исследовать скорость выполнения</w:t>
+      </w:r>
+      <w:r>
+        <w:rPr>
+          <w:rFonts w:ascii="Courier New" w:hAnsi="Courier New" w:cs="Courier New"/>
+          <w:sz w:val="28"/>
+          <w:szCs w:val="28"/>
+        </w:rPr>
+        <w:t xml:space="preserve"> 10000</w:t>
+      </w:r>
+      <w:r>
+        <w:rPr>
+          <w:rFonts w:ascii="Courier New" w:hAnsi="Courier New" w:cs="Courier New"/>
+          <w:sz w:val="28"/>
+          <w:szCs w:val="28"/>
+        </w:rPr>
+        <w:t xml:space="preserve"> запросов </w:t>
+      </w:r>
+      <w:r>
+        <w:rPr>
+          <w:rFonts w:ascii="Courier New" w:hAnsi="Courier New" w:cs="Courier New"/>
+          <w:b/>
+          <w:sz w:val="28"/>
+          <w:szCs w:val="28"/>
+          <w:lang w:val="en-US"/>
+        </w:rPr>
+        <w:t>set</w:t>
+      </w:r>
+      <w:r>
+        <w:rPr>
+          <w:rFonts w:ascii="Courier New" w:hAnsi="Courier New" w:cs="Courier New"/>
+          <w:b/>
           <w:sz w:val="28"/>
           <w:szCs w:val="28"/>
         </w:rPr>
         <w:t>,</w:t>
       </w:r>
-      <w:bookmarkStart w:id="0" w:name="_GoBack"/>
-      <w:bookmarkEnd w:id="0"/>
-      <w:r>
-        <w:rPr>
-          <w:rFonts w:ascii="Courier New" w:hAnsi="Courier New" w:cs="Courier New"/>
-          <w:sz w:val="28"/>
-          <w:szCs w:val="28"/>
-        </w:rPr>
-        <w:t xml:space="preserve"> позволяющее</w:t>
-      </w:r>
-      <w:r>
-        <w:rPr>
-          <w:rFonts w:ascii="Courier New" w:hAnsi="Courier New" w:cs="Courier New"/>
-          <w:sz w:val="28"/>
-          <w:szCs w:val="28"/>
-        </w:rPr>
-        <w:t xml:space="preserve"> исследовать скорость выполнения</w:t>
-      </w:r>
-      <w:r>
-        <w:rPr>
-          <w:rFonts w:ascii="Courier New" w:hAnsi="Courier New" w:cs="Courier New"/>
-          <w:sz w:val="28"/>
-          <w:szCs w:val="28"/>
-        </w:rPr>
-        <w:t xml:space="preserve"> 10000</w:t>
-      </w:r>
-      <w:r>
-        <w:rPr>
-          <w:rFonts w:ascii="Courier New" w:hAnsi="Courier New" w:cs="Courier New"/>
-          <w:sz w:val="28"/>
-          <w:szCs w:val="28"/>
-        </w:rPr>
-        <w:t xml:space="preserve"> запросов </w:t>
-      </w:r>
-      <w:proofErr w:type="gramStart"/>
-      <w:r>
-        <w:rPr>
-          <w:rFonts w:ascii="Courier New" w:hAnsi="Courier New" w:cs="Courier New"/>
-          <w:b/>
-          <w:sz w:val="28"/>
-          <w:szCs w:val="28"/>
-          <w:lang w:val="en-US"/>
-        </w:rPr>
-        <w:t>set</w:t>
-      </w:r>
-      <w:r>
-        <w:rPr>
-          <w:rFonts w:ascii="Courier New" w:hAnsi="Courier New" w:cs="Courier New"/>
-          <w:b/>
-          <w:sz w:val="28"/>
-          <w:szCs w:val="28"/>
-        </w:rPr>
-        <w:t>,</w:t>
-      </w:r>
       <w:r>
         <w:rPr>
           <w:rFonts w:ascii="Courier New" w:hAnsi="Courier New" w:cs="Courier New"/>
@@ -728,16 +666,7 @@
           <w:sz w:val="28"/>
           <w:szCs w:val="28"/>
         </w:rPr>
-        <w:t xml:space="preserve">  </w:t>
-      </w:r>
-      <w:proofErr w:type="gramEnd"/>
-      <w:r>
-        <w:rPr>
-          <w:rFonts w:ascii="Courier New" w:hAnsi="Courier New" w:cs="Courier New"/>
-          <w:sz w:val="28"/>
-          <w:szCs w:val="28"/>
-        </w:rPr>
-        <w:t xml:space="preserve">10000 </w:t>
+        <w:t xml:space="preserve">  10000 </w:t>
       </w:r>
       <w:r>
         <w:rPr>
@@ -1013,7 +942,6 @@
               </w:rPr>
               <w:t>(</w:t>
             </w:r>
-            <w:proofErr w:type="spellStart"/>
             <w:r>
               <w:rPr>
                 <w:rFonts w:ascii="Courier New" w:hAnsi="Courier New" w:cs="Courier New"/>
@@ -1022,7 +950,6 @@
               </w:rPr>
               <w:t>мс</w:t>
             </w:r>
-            <w:proofErr w:type="spellEnd"/>
             <w:r>
               <w:rPr>
                 <w:rFonts w:ascii="Courier New" w:hAnsi="Courier New" w:cs="Courier New"/>
@@ -1147,8 +1074,18 @@
                 <w:rFonts w:ascii="Courier New" w:hAnsi="Courier New" w:cs="Courier New"/>
                 <w:sz w:val="24"/>
                 <w:szCs w:val="24"/>
+                <w:lang w:val="en-US"/>
               </w:rPr>
             </w:pPr>
+            <w:r>
+              <w:rPr>
+                <w:rFonts w:ascii="Courier New" w:hAnsi="Courier New" w:cs="Courier New"/>
+                <w:sz w:val="24"/>
+                <w:szCs w:val="24"/>
+                <w:lang w:val="en-US"/>
+              </w:rPr>
+              <w:t>2366</w:t>
+            </w:r>
           </w:p>
         </w:tc>
       </w:tr>
@@ -1190,7 +1127,6 @@
                 <w:szCs w:val="24"/>
               </w:rPr>
             </w:pPr>
-            <w:proofErr w:type="spellStart"/>
             <w:r>
               <w:rPr>
                 <w:rFonts w:ascii="Courier New" w:hAnsi="Courier New" w:cs="Courier New"/>
@@ -1200,7 +1136,6 @@
               </w:rPr>
               <w:t>get</w:t>
             </w:r>
-            <w:proofErr w:type="spellEnd"/>
             <w:r>
               <w:rPr>
                 <w:rFonts w:ascii="Courier New" w:hAnsi="Courier New" w:cs="Courier New"/>
@@ -1263,8 +1198,18 @@
                 <w:rFonts w:ascii="Courier New" w:hAnsi="Courier New" w:cs="Courier New"/>
                 <w:sz w:val="24"/>
                 <w:szCs w:val="24"/>
+                <w:lang w:val="en-US"/>
               </w:rPr>
             </w:pPr>
+            <w:r>
+              <w:rPr>
+                <w:rFonts w:ascii="Courier New" w:hAnsi="Courier New" w:cs="Courier New"/>
+                <w:sz w:val="24"/>
+                <w:szCs w:val="24"/>
+                <w:lang w:val="en-US"/>
+              </w:rPr>
+              <w:t>880</w:t>
+            </w:r>
           </w:p>
         </w:tc>
       </w:tr>
@@ -1381,8 +1326,18 @@
                 <w:rFonts w:ascii="Courier New" w:hAnsi="Courier New" w:cs="Courier New"/>
                 <w:sz w:val="24"/>
                 <w:szCs w:val="24"/>
+                <w:lang w:val="en-US"/>
               </w:rPr>
             </w:pPr>
+            <w:r>
+              <w:rPr>
+                <w:rFonts w:ascii="Courier New" w:hAnsi="Courier New" w:cs="Courier New"/>
+                <w:sz w:val="24"/>
+                <w:szCs w:val="24"/>
+                <w:lang w:val="en-US"/>
+              </w:rPr>
+              <w:t>642</w:t>
+            </w:r>
           </w:p>
         </w:tc>
       </w:tr>
@@ -1464,51 +1419,82 @@
           <w:sz w:val="28"/>
           <w:szCs w:val="28"/>
         </w:rPr>
+        <w:t xml:space="preserve"> 17-0</w:t>
+      </w:r>
+      <w:r>
+        <w:rPr>
+          <w:rFonts w:ascii="Courier New" w:hAnsi="Courier New" w:cs="Courier New"/>
+          <w:sz w:val="28"/>
+          <w:szCs w:val="28"/>
+        </w:rPr>
+        <w:t>3</w:t>
+      </w:r>
+      <w:r>
+        <w:rPr>
+          <w:rFonts w:ascii="Courier New" w:hAnsi="Courier New" w:cs="Courier New"/>
+          <w:sz w:val="28"/>
+          <w:szCs w:val="28"/>
+        </w:rPr>
+        <w:t>.</w:t>
+      </w:r>
+      <w:r>
+        <w:rPr>
+          <w:rFonts w:ascii="Courier New" w:hAnsi="Courier New" w:cs="Courier New"/>
+          <w:sz w:val="28"/>
+          <w:szCs w:val="28"/>
+          <w:lang w:val="en-US"/>
+        </w:rPr>
+        <w:t>js</w:t>
+      </w:r>
+      <w:r>
+        <w:rPr>
+          <w:rFonts w:ascii="Courier New" w:hAnsi="Courier New" w:cs="Courier New"/>
+          <w:sz w:val="28"/>
+          <w:szCs w:val="28"/>
+        </w:rPr>
+        <w:t>,</w:t>
+      </w:r>
+      <w:r>
+        <w:rPr>
+          <w:rFonts w:ascii="Courier New" w:hAnsi="Courier New" w:cs="Courier New"/>
+          <w:sz w:val="28"/>
+          <w:szCs w:val="28"/>
+        </w:rPr>
         <w:t xml:space="preserve"> </w:t>
       </w:r>
-      <w:proofErr w:type="gramStart"/>
-      <w:r>
-        <w:rPr>
-          <w:rFonts w:ascii="Courier New" w:hAnsi="Courier New" w:cs="Courier New"/>
-          <w:sz w:val="28"/>
-          <w:szCs w:val="28"/>
-        </w:rPr>
-        <w:t>17-0</w:t>
-      </w:r>
-      <w:r>
-        <w:rPr>
-          <w:rFonts w:ascii="Courier New" w:hAnsi="Courier New" w:cs="Courier New"/>
-          <w:sz w:val="28"/>
-          <w:szCs w:val="28"/>
-        </w:rPr>
-        <w:t>3</w:t>
-      </w:r>
-      <w:r>
-        <w:rPr>
-          <w:rFonts w:ascii="Courier New" w:hAnsi="Courier New" w:cs="Courier New"/>
-          <w:sz w:val="28"/>
-          <w:szCs w:val="28"/>
-        </w:rPr>
-        <w:t>.</w:t>
-      </w:r>
-      <w:proofErr w:type="spellStart"/>
-      <w:r>
-        <w:rPr>
-          <w:rFonts w:ascii="Courier New" w:hAnsi="Courier New" w:cs="Courier New"/>
+      <w:r>
+        <w:rPr>
+          <w:rFonts w:ascii="Courier New" w:hAnsi="Courier New" w:cs="Courier New"/>
+          <w:sz w:val="28"/>
+          <w:szCs w:val="28"/>
+        </w:rPr>
+        <w:t xml:space="preserve"> позволяющее исследовать скорость выполнения</w:t>
+      </w:r>
+      <w:r>
+        <w:rPr>
+          <w:rFonts w:ascii="Courier New" w:hAnsi="Courier New" w:cs="Courier New"/>
+          <w:sz w:val="28"/>
+          <w:szCs w:val="28"/>
+        </w:rPr>
+        <w:t xml:space="preserve"> 10000</w:t>
+      </w:r>
+      <w:r>
+        <w:rPr>
+          <w:rFonts w:ascii="Courier New" w:hAnsi="Courier New" w:cs="Courier New"/>
+          <w:sz w:val="28"/>
+          <w:szCs w:val="28"/>
+        </w:rPr>
+        <w:t xml:space="preserve"> запросов </w:t>
+      </w:r>
+      <w:r>
+        <w:rPr>
+          <w:rFonts w:ascii="Courier New" w:hAnsi="Courier New" w:cs="Courier New"/>
+          <w:b/>
           <w:sz w:val="28"/>
           <w:szCs w:val="28"/>
           <w:lang w:val="en-US"/>
         </w:rPr>
-        <w:t>js</w:t>
-      </w:r>
-      <w:proofErr w:type="spellEnd"/>
-      <w:r>
-        <w:rPr>
-          <w:rFonts w:ascii="Courier New" w:hAnsi="Courier New" w:cs="Courier New"/>
-          <w:sz w:val="28"/>
-          <w:szCs w:val="28"/>
-        </w:rPr>
-        <w:t>,</w:t>
+        <w:t>incr</w:t>
       </w:r>
       <w:r>
         <w:rPr>
@@ -1524,34 +1510,32 @@
           <w:sz w:val="28"/>
           <w:szCs w:val="28"/>
         </w:rPr>
-        <w:t xml:space="preserve"> позволяющее</w:t>
-      </w:r>
-      <w:proofErr w:type="gramEnd"/>
-      <w:r>
-        <w:rPr>
-          <w:rFonts w:ascii="Courier New" w:hAnsi="Courier New" w:cs="Courier New"/>
-          <w:sz w:val="28"/>
-          <w:szCs w:val="28"/>
-        </w:rPr>
-        <w:t xml:space="preserve"> исследовать скорость выполнения</w:t>
-      </w:r>
-      <w:r>
-        <w:rPr>
-          <w:rFonts w:ascii="Courier New" w:hAnsi="Courier New" w:cs="Courier New"/>
-          <w:sz w:val="28"/>
-          <w:szCs w:val="28"/>
-        </w:rPr>
-        <w:t xml:space="preserve"> 10000</w:t>
-      </w:r>
-      <w:r>
-        <w:rPr>
-          <w:rFonts w:ascii="Courier New" w:hAnsi="Courier New" w:cs="Courier New"/>
-          <w:sz w:val="28"/>
-          <w:szCs w:val="28"/>
-        </w:rPr>
-        <w:t xml:space="preserve"> запросов </w:t>
-      </w:r>
-      <w:proofErr w:type="spellStart"/>
+        <w:t xml:space="preserve">и </w:t>
+      </w:r>
+      <w:r>
+        <w:rPr>
+          <w:rFonts w:ascii="Courier New" w:hAnsi="Courier New" w:cs="Courier New"/>
+          <w:sz w:val="28"/>
+          <w:szCs w:val="28"/>
+        </w:rPr>
+        <w:t xml:space="preserve">  10000 </w:t>
+      </w:r>
+      <w:r>
+        <w:rPr>
+          <w:rFonts w:ascii="Courier New" w:hAnsi="Courier New" w:cs="Courier New"/>
+          <w:sz w:val="28"/>
+          <w:szCs w:val="28"/>
+        </w:rPr>
+        <w:t xml:space="preserve">запросов </w:t>
+      </w:r>
+      <w:r>
+        <w:rPr>
+          <w:rFonts w:ascii="Courier New" w:hAnsi="Courier New" w:cs="Courier New"/>
+          <w:sz w:val="28"/>
+          <w:szCs w:val="28"/>
+        </w:rPr>
+        <w:t xml:space="preserve"> </w:t>
+      </w:r>
       <w:r>
         <w:rPr>
           <w:rFonts w:ascii="Courier New" w:hAnsi="Courier New" w:cs="Courier New"/>
@@ -1560,61 +1544,8 @@
           <w:szCs w:val="28"/>
           <w:lang w:val="en-US"/>
         </w:rPr>
-        <w:t>incr</w:t>
-      </w:r>
-      <w:proofErr w:type="spellEnd"/>
-      <w:r>
-        <w:rPr>
-          <w:rFonts w:ascii="Courier New" w:hAnsi="Courier New" w:cs="Courier New"/>
-          <w:sz w:val="28"/>
-          <w:szCs w:val="28"/>
-        </w:rPr>
-        <w:t xml:space="preserve"> </w:t>
-      </w:r>
-      <w:r>
-        <w:rPr>
-          <w:rFonts w:ascii="Courier New" w:hAnsi="Courier New" w:cs="Courier New"/>
-          <w:sz w:val="28"/>
-          <w:szCs w:val="28"/>
-        </w:rPr>
-        <w:t xml:space="preserve">и </w:t>
-      </w:r>
-      <w:r>
-        <w:rPr>
-          <w:rFonts w:ascii="Courier New" w:hAnsi="Courier New" w:cs="Courier New"/>
-          <w:sz w:val="28"/>
-          <w:szCs w:val="28"/>
-        </w:rPr>
-        <w:t xml:space="preserve">  10000 </w:t>
-      </w:r>
-      <w:r>
-        <w:rPr>
-          <w:rFonts w:ascii="Courier New" w:hAnsi="Courier New" w:cs="Courier New"/>
-          <w:sz w:val="28"/>
-          <w:szCs w:val="28"/>
-        </w:rPr>
-        <w:t xml:space="preserve">запросов </w:t>
-      </w:r>
-      <w:r>
-        <w:rPr>
-          <w:rFonts w:ascii="Courier New" w:hAnsi="Courier New" w:cs="Courier New"/>
-          <w:sz w:val="28"/>
-          <w:szCs w:val="28"/>
-        </w:rPr>
-        <w:t xml:space="preserve"> </w:t>
-      </w:r>
-      <w:proofErr w:type="spellStart"/>
-      <w:r>
-        <w:rPr>
-          <w:rFonts w:ascii="Courier New" w:hAnsi="Courier New" w:cs="Courier New"/>
-          <w:b/>
-          <w:sz w:val="28"/>
-          <w:szCs w:val="28"/>
-          <w:lang w:val="en-US"/>
-        </w:rPr>
         <w:t>decr</w:t>
       </w:r>
-      <w:proofErr w:type="spellEnd"/>
       <w:r>
         <w:rPr>
           <w:rFonts w:ascii="Courier New" w:hAnsi="Courier New" w:cs="Courier New"/>
@@ -1843,7 +1774,6 @@
               </w:rPr>
               <w:t>(</w:t>
             </w:r>
-            <w:proofErr w:type="spellStart"/>
             <w:r>
               <w:rPr>
                 <w:rFonts w:ascii="Courier New" w:hAnsi="Courier New" w:cs="Courier New"/>
@@ -1852,7 +1782,6 @@
               </w:rPr>
               <w:t>мс</w:t>
             </w:r>
-            <w:proofErr w:type="spellEnd"/>
             <w:r>
               <w:rPr>
                 <w:rFonts w:ascii="Courier New" w:hAnsi="Courier New" w:cs="Courier New"/>
@@ -1904,7 +1833,6 @@
                 <w:lang w:val="en-US"/>
               </w:rPr>
             </w:pPr>
-            <w:proofErr w:type="spellStart"/>
             <w:r>
               <w:rPr>
                 <w:rFonts w:ascii="Courier New" w:hAnsi="Courier New" w:cs="Courier New"/>
@@ -1915,7 +1843,6 @@
               </w:rPr>
               <w:t>incr</w:t>
             </w:r>
-            <w:proofErr w:type="spellEnd"/>
             <w:r>
               <w:rPr>
                 <w:rFonts w:ascii="Courier New" w:hAnsi="Courier New" w:cs="Courier New"/>
@@ -1934,29 +1861,7 @@
                 <w:szCs w:val="24"/>
                 <w:lang w:val="en-US"/>
               </w:rPr>
-              <w:t>‘</w:t>
-            </w:r>
-            <w:proofErr w:type="spellStart"/>
-            <w:r>
-              <w:rPr>
-                <w:rFonts w:ascii="Courier New" w:hAnsi="Courier New" w:cs="Courier New"/>
-                <w:i/>
-                <w:sz w:val="24"/>
-                <w:szCs w:val="24"/>
-                <w:lang w:val="en-US"/>
-              </w:rPr>
-              <w:t>incr</w:t>
-            </w:r>
-            <w:proofErr w:type="spellEnd"/>
-            <w:r>
-              <w:rPr>
-                <w:rFonts w:ascii="Courier New" w:hAnsi="Courier New" w:cs="Courier New"/>
-                <w:i/>
-                <w:sz w:val="24"/>
-                <w:szCs w:val="24"/>
-                <w:lang w:val="en-US"/>
-              </w:rPr>
-              <w:t>’</w:t>
+              <w:t>‘incr’</w:t>
             </w:r>
             <w:r>
               <w:rPr>
@@ -1981,8 +1886,18 @@
                 <w:rFonts w:ascii="Courier New" w:hAnsi="Courier New" w:cs="Courier New"/>
                 <w:sz w:val="24"/>
                 <w:szCs w:val="24"/>
+                <w:lang w:val="en-US"/>
               </w:rPr>
             </w:pPr>
+            <w:r>
+              <w:rPr>
+                <w:rFonts w:ascii="Courier New" w:hAnsi="Courier New" w:cs="Courier New"/>
+                <w:sz w:val="24"/>
+                <w:szCs w:val="24"/>
+                <w:lang w:val="en-US"/>
+              </w:rPr>
+              <w:t>1863</w:t>
+            </w:r>
           </w:p>
         </w:tc>
       </w:tr>
@@ -2024,7 +1939,6 @@
                 <w:szCs w:val="24"/>
               </w:rPr>
             </w:pPr>
-            <w:proofErr w:type="spellStart"/>
             <w:r>
               <w:rPr>
                 <w:rFonts w:ascii="Courier New" w:hAnsi="Courier New" w:cs="Courier New"/>
@@ -2035,7 +1949,6 @@
               </w:rPr>
               <w:t>decr</w:t>
             </w:r>
-            <w:proofErr w:type="spellEnd"/>
             <w:r>
               <w:rPr>
                 <w:rFonts w:ascii="Courier New" w:hAnsi="Courier New" w:cs="Courier New"/>
@@ -2064,29 +1977,7 @@
                 <w:szCs w:val="24"/>
                 <w:lang w:val="en-US"/>
               </w:rPr>
-              <w:t>‘</w:t>
-            </w:r>
-            <w:proofErr w:type="spellStart"/>
-            <w:r>
-              <w:rPr>
-                <w:rFonts w:ascii="Courier New" w:hAnsi="Courier New" w:cs="Courier New"/>
-                <w:i/>
-                <w:sz w:val="24"/>
-                <w:szCs w:val="24"/>
-                <w:lang w:val="en-US"/>
-              </w:rPr>
-              <w:t>incr</w:t>
-            </w:r>
-            <w:proofErr w:type="spellEnd"/>
-            <w:r>
-              <w:rPr>
-                <w:rFonts w:ascii="Courier New" w:hAnsi="Courier New" w:cs="Courier New"/>
-                <w:i/>
-                <w:sz w:val="24"/>
-                <w:szCs w:val="24"/>
-                <w:lang w:val="en-US"/>
-              </w:rPr>
-              <w:t>’</w:t>
+              <w:t>‘incr’</w:t>
             </w:r>
             <w:r>
               <w:rPr>
@@ -2110,8 +2001,18 @@
                 <w:rFonts w:ascii="Courier New" w:hAnsi="Courier New" w:cs="Courier New"/>
                 <w:sz w:val="24"/>
                 <w:szCs w:val="24"/>
+                <w:lang w:val="en-US"/>
               </w:rPr>
             </w:pPr>
+            <w:r>
+              <w:rPr>
+                <w:rFonts w:ascii="Courier New" w:hAnsi="Courier New" w:cs="Courier New"/>
+                <w:sz w:val="24"/>
+                <w:szCs w:val="24"/>
+                <w:lang w:val="en-US"/>
+              </w:rPr>
+              <w:t>828</w:t>
+            </w:r>
           </w:p>
         </w:tc>
       </w:tr>
@@ -2188,51 +2089,82 @@
           <w:sz w:val="28"/>
           <w:szCs w:val="28"/>
         </w:rPr>
+        <w:t xml:space="preserve"> 17-</w:t>
+      </w:r>
+      <w:r>
+        <w:rPr>
+          <w:rFonts w:ascii="Courier New" w:hAnsi="Courier New" w:cs="Courier New"/>
+          <w:sz w:val="28"/>
+          <w:szCs w:val="28"/>
+        </w:rPr>
+        <w:t>04</w:t>
+      </w:r>
+      <w:r>
+        <w:rPr>
+          <w:rFonts w:ascii="Courier New" w:hAnsi="Courier New" w:cs="Courier New"/>
+          <w:sz w:val="28"/>
+          <w:szCs w:val="28"/>
+        </w:rPr>
+        <w:t>.</w:t>
+      </w:r>
+      <w:r>
+        <w:rPr>
+          <w:rFonts w:ascii="Courier New" w:hAnsi="Courier New" w:cs="Courier New"/>
+          <w:sz w:val="28"/>
+          <w:szCs w:val="28"/>
+          <w:lang w:val="en-US"/>
+        </w:rPr>
+        <w:t>js</w:t>
+      </w:r>
+      <w:r>
+        <w:rPr>
+          <w:rFonts w:ascii="Courier New" w:hAnsi="Courier New" w:cs="Courier New"/>
+          <w:sz w:val="28"/>
+          <w:szCs w:val="28"/>
+        </w:rPr>
+        <w:t>,</w:t>
+      </w:r>
+      <w:r>
+        <w:rPr>
+          <w:rFonts w:ascii="Courier New" w:hAnsi="Courier New" w:cs="Courier New"/>
+          <w:sz w:val="28"/>
+          <w:szCs w:val="28"/>
+        </w:rPr>
         <w:t xml:space="preserve"> </w:t>
       </w:r>
-      <w:proofErr w:type="gramStart"/>
-      <w:r>
-        <w:rPr>
-          <w:rFonts w:ascii="Courier New" w:hAnsi="Courier New" w:cs="Courier New"/>
-          <w:sz w:val="28"/>
-          <w:szCs w:val="28"/>
-        </w:rPr>
-        <w:t>17-</w:t>
-      </w:r>
-      <w:r>
-        <w:rPr>
-          <w:rFonts w:ascii="Courier New" w:hAnsi="Courier New" w:cs="Courier New"/>
-          <w:sz w:val="28"/>
-          <w:szCs w:val="28"/>
-        </w:rPr>
-        <w:t>04</w:t>
-      </w:r>
-      <w:r>
-        <w:rPr>
-          <w:rFonts w:ascii="Courier New" w:hAnsi="Courier New" w:cs="Courier New"/>
-          <w:sz w:val="28"/>
-          <w:szCs w:val="28"/>
-        </w:rPr>
-        <w:t>.</w:t>
-      </w:r>
-      <w:proofErr w:type="spellStart"/>
-      <w:r>
-        <w:rPr>
-          <w:rFonts w:ascii="Courier New" w:hAnsi="Courier New" w:cs="Courier New"/>
+      <w:r>
+        <w:rPr>
+          <w:rFonts w:ascii="Courier New" w:hAnsi="Courier New" w:cs="Courier New"/>
+          <w:sz w:val="28"/>
+          <w:szCs w:val="28"/>
+        </w:rPr>
+        <w:t xml:space="preserve"> позволяющее исследовать скорость выполнения</w:t>
+      </w:r>
+      <w:r>
+        <w:rPr>
+          <w:rFonts w:ascii="Courier New" w:hAnsi="Courier New" w:cs="Courier New"/>
+          <w:sz w:val="28"/>
+          <w:szCs w:val="28"/>
+        </w:rPr>
+        <w:t xml:space="preserve"> 10000</w:t>
+      </w:r>
+      <w:r>
+        <w:rPr>
+          <w:rFonts w:ascii="Courier New" w:hAnsi="Courier New" w:cs="Courier New"/>
+          <w:sz w:val="28"/>
+          <w:szCs w:val="28"/>
+        </w:rPr>
+        <w:t xml:space="preserve"> запросов </w:t>
+      </w:r>
+      <w:r>
+        <w:rPr>
+          <w:rFonts w:ascii="Courier New" w:hAnsi="Courier New" w:cs="Courier New"/>
+          <w:b/>
           <w:sz w:val="28"/>
           <w:szCs w:val="28"/>
           <w:lang w:val="en-US"/>
         </w:rPr>
-        <w:t>js</w:t>
-      </w:r>
-      <w:proofErr w:type="spellEnd"/>
-      <w:r>
-        <w:rPr>
-          <w:rFonts w:ascii="Courier New" w:hAnsi="Courier New" w:cs="Courier New"/>
-          <w:sz w:val="28"/>
-          <w:szCs w:val="28"/>
-        </w:rPr>
-        <w:t>,</w:t>
+        <w:t>hset</w:t>
       </w:r>
       <w:r>
         <w:rPr>
@@ -2248,34 +2180,32 @@
           <w:sz w:val="28"/>
           <w:szCs w:val="28"/>
         </w:rPr>
-        <w:t xml:space="preserve"> позволяющее</w:t>
-      </w:r>
-      <w:proofErr w:type="gramEnd"/>
-      <w:r>
-        <w:rPr>
-          <w:rFonts w:ascii="Courier New" w:hAnsi="Courier New" w:cs="Courier New"/>
-          <w:sz w:val="28"/>
-          <w:szCs w:val="28"/>
-        </w:rPr>
-        <w:t xml:space="preserve"> исследовать скорость выполнения</w:t>
-      </w:r>
-      <w:r>
-        <w:rPr>
-          <w:rFonts w:ascii="Courier New" w:hAnsi="Courier New" w:cs="Courier New"/>
-          <w:sz w:val="28"/>
-          <w:szCs w:val="28"/>
-        </w:rPr>
-        <w:t xml:space="preserve"> 10000</w:t>
-      </w:r>
-      <w:r>
-        <w:rPr>
-          <w:rFonts w:ascii="Courier New" w:hAnsi="Courier New" w:cs="Courier New"/>
-          <w:sz w:val="28"/>
-          <w:szCs w:val="28"/>
-        </w:rPr>
-        <w:t xml:space="preserve"> запросов </w:t>
-      </w:r>
-      <w:proofErr w:type="spellStart"/>
+        <w:t xml:space="preserve">и </w:t>
+      </w:r>
+      <w:r>
+        <w:rPr>
+          <w:rFonts w:ascii="Courier New" w:hAnsi="Courier New" w:cs="Courier New"/>
+          <w:sz w:val="28"/>
+          <w:szCs w:val="28"/>
+        </w:rPr>
+        <w:t xml:space="preserve">  10000 </w:t>
+      </w:r>
+      <w:r>
+        <w:rPr>
+          <w:rFonts w:ascii="Courier New" w:hAnsi="Courier New" w:cs="Courier New"/>
+          <w:sz w:val="28"/>
+          <w:szCs w:val="28"/>
+        </w:rPr>
+        <w:t xml:space="preserve">запросов </w:t>
+      </w:r>
+      <w:r>
+        <w:rPr>
+          <w:rFonts w:ascii="Courier New" w:hAnsi="Courier New" w:cs="Courier New"/>
+          <w:sz w:val="28"/>
+          <w:szCs w:val="28"/>
+        </w:rPr>
+        <w:t xml:space="preserve"> </w:t>
+      </w:r>
       <w:r>
         <w:rPr>
           <w:rFonts w:ascii="Courier New" w:hAnsi="Courier New" w:cs="Courier New"/>
@@ -2284,61 +2214,8 @@
           <w:szCs w:val="28"/>
           <w:lang w:val="en-US"/>
         </w:rPr>
-        <w:t>hset</w:t>
-      </w:r>
-      <w:proofErr w:type="spellEnd"/>
-      <w:r>
-        <w:rPr>
-          <w:rFonts w:ascii="Courier New" w:hAnsi="Courier New" w:cs="Courier New"/>
-          <w:sz w:val="28"/>
-          <w:szCs w:val="28"/>
-        </w:rPr>
-        <w:t xml:space="preserve"> </w:t>
-      </w:r>
-      <w:r>
-        <w:rPr>
-          <w:rFonts w:ascii="Courier New" w:hAnsi="Courier New" w:cs="Courier New"/>
-          <w:sz w:val="28"/>
-          <w:szCs w:val="28"/>
-        </w:rPr>
-        <w:t xml:space="preserve">и </w:t>
-      </w:r>
-      <w:r>
-        <w:rPr>
-          <w:rFonts w:ascii="Courier New" w:hAnsi="Courier New" w:cs="Courier New"/>
-          <w:sz w:val="28"/>
-          <w:szCs w:val="28"/>
-        </w:rPr>
-        <w:t xml:space="preserve">  10000 </w:t>
-      </w:r>
-      <w:r>
-        <w:rPr>
-          <w:rFonts w:ascii="Courier New" w:hAnsi="Courier New" w:cs="Courier New"/>
-          <w:sz w:val="28"/>
-          <w:szCs w:val="28"/>
-        </w:rPr>
-        <w:t xml:space="preserve">запросов </w:t>
-      </w:r>
-      <w:r>
-        <w:rPr>
-          <w:rFonts w:ascii="Courier New" w:hAnsi="Courier New" w:cs="Courier New"/>
-          <w:sz w:val="28"/>
-          <w:szCs w:val="28"/>
-        </w:rPr>
-        <w:t xml:space="preserve"> </w:t>
-      </w:r>
-      <w:proofErr w:type="spellStart"/>
-      <w:r>
-        <w:rPr>
-          <w:rFonts w:ascii="Courier New" w:hAnsi="Courier New" w:cs="Courier New"/>
-          <w:b/>
-          <w:sz w:val="28"/>
-          <w:szCs w:val="28"/>
-          <w:lang w:val="en-US"/>
-        </w:rPr>
         <w:t>hget</w:t>
       </w:r>
-      <w:proofErr w:type="spellEnd"/>
       <w:r>
         <w:rPr>
           <w:rFonts w:ascii="Courier New" w:hAnsi="Courier New" w:cs="Courier New"/>
@@ -2559,7 +2436,6 @@
               </w:rPr>
               <w:t>(</w:t>
             </w:r>
-            <w:proofErr w:type="spellStart"/>
             <w:r>
               <w:rPr>
                 <w:rFonts w:ascii="Courier New" w:hAnsi="Courier New" w:cs="Courier New"/>
@@ -2568,7 +2444,6 @@
               </w:rPr>
               <w:t>мс</w:t>
             </w:r>
-            <w:proofErr w:type="spellEnd"/>
             <w:r>
               <w:rPr>
                 <w:rFonts w:ascii="Courier New" w:hAnsi="Courier New" w:cs="Courier New"/>
@@ -2620,7 +2495,6 @@
                 <w:lang w:val="en-US"/>
               </w:rPr>
             </w:pPr>
-            <w:proofErr w:type="spellStart"/>
             <w:r>
               <w:rPr>
                 <w:rFonts w:ascii="Courier New" w:hAnsi="Courier New" w:cs="Courier New"/>
@@ -2631,7 +2505,6 @@
               </w:rPr>
               <w:t>hset</w:t>
             </w:r>
-            <w:proofErr w:type="spellEnd"/>
             <w:r>
               <w:rPr>
                 <w:rFonts w:ascii="Courier New" w:hAnsi="Courier New" w:cs="Courier New"/>
@@ -2661,51 +2534,7 @@
                 <w:szCs w:val="24"/>
                 <w:lang w:val="en-US"/>
               </w:rPr>
-              <w:t>, ‘{id:n,</w:t>
-            </w:r>
-            <w:proofErr w:type="spellStart"/>
-            <w:r>
-              <w:rPr>
-                <w:rFonts w:ascii="Courier New" w:hAnsi="Courier New" w:cs="Courier New"/>
-                <w:i/>
-                <w:sz w:val="24"/>
-                <w:szCs w:val="24"/>
-                <w:lang w:val="en-US"/>
-              </w:rPr>
-              <w:t>val</w:t>
-            </w:r>
-            <w:proofErr w:type="spellEnd"/>
-            <w:r>
-              <w:rPr>
-                <w:rFonts w:ascii="Courier New" w:hAnsi="Courier New" w:cs="Courier New"/>
-                <w:i/>
-                <w:sz w:val="24"/>
-                <w:szCs w:val="24"/>
-                <w:lang w:val="en-US"/>
-              </w:rPr>
-              <w:t>:”</w:t>
-            </w:r>
-            <w:proofErr w:type="spellStart"/>
-            <w:r>
-              <w:rPr>
-                <w:rFonts w:ascii="Courier New" w:hAnsi="Courier New" w:cs="Courier New"/>
-                <w:i/>
-                <w:sz w:val="24"/>
-                <w:szCs w:val="24"/>
-                <w:lang w:val="en-US"/>
-              </w:rPr>
-              <w:t>val</w:t>
-            </w:r>
-            <w:proofErr w:type="spellEnd"/>
-            <w:r>
-              <w:rPr>
-                <w:rFonts w:ascii="Courier New" w:hAnsi="Courier New" w:cs="Courier New"/>
-                <w:i/>
-                <w:sz w:val="24"/>
-                <w:szCs w:val="24"/>
-                <w:lang w:val="en-US"/>
-              </w:rPr>
-              <w:t>-</w:t>
+              <w:t>, ‘{id:n,val:”val-</w:t>
             </w:r>
             <w:r>
               <w:rPr>
@@ -2795,6 +2624,15 @@
                 <w:lang w:val="en-US"/>
               </w:rPr>
             </w:pPr>
+            <w:r>
+              <w:rPr>
+                <w:rFonts w:ascii="Courier New" w:hAnsi="Courier New" w:cs="Courier New"/>
+                <w:sz w:val="24"/>
+                <w:szCs w:val="24"/>
+                <w:lang w:val="en-US"/>
+              </w:rPr>
+              <w:t>2184</w:t>
+            </w:r>
           </w:p>
         </w:tc>
       </w:tr>
@@ -2836,7 +2674,6 @@
                 <w:szCs w:val="24"/>
               </w:rPr>
             </w:pPr>
-            <w:proofErr w:type="spellStart"/>
             <w:r>
               <w:rPr>
                 <w:rFonts w:ascii="Courier New" w:hAnsi="Courier New" w:cs="Courier New"/>
@@ -2847,7 +2684,6 @@
               </w:rPr>
               <w:t>hget</w:t>
             </w:r>
-            <w:proofErr w:type="spellEnd"/>
             <w:r>
               <w:rPr>
                 <w:rFonts w:ascii="Courier New" w:hAnsi="Courier New" w:cs="Courier New"/>
@@ -2939,8 +2775,18 @@
                 <w:rFonts w:ascii="Courier New" w:hAnsi="Courier New" w:cs="Courier New"/>
                 <w:sz w:val="24"/>
                 <w:szCs w:val="24"/>
+                <w:lang w:val="en-US"/>
               </w:rPr>
             </w:pPr>
+            <w:r>
+              <w:rPr>
+                <w:rFonts w:ascii="Courier New" w:hAnsi="Courier New" w:cs="Courier New"/>
+                <w:sz w:val="24"/>
+                <w:szCs w:val="24"/>
+                <w:lang w:val="en-US"/>
+              </w:rPr>
+              <w:t>1132</w:t>
+            </w:r>
           </w:p>
         </w:tc>
       </w:tr>
@@ -3056,7 +2902,6 @@
         </w:rPr>
         <w:t>.</w:t>
       </w:r>
-      <w:proofErr w:type="spellStart"/>
       <w:r>
         <w:rPr>
           <w:rFonts w:ascii="Courier New" w:hAnsi="Courier New" w:cs="Courier New"/>
@@ -3066,7 +2911,6 @@
         </w:rPr>
         <w:t>js</w:t>
       </w:r>
-      <w:proofErr w:type="spellEnd"/>
       <w:r>
         <w:rPr>
           <w:rFonts w:ascii="Courier New" w:hAnsi="Courier New" w:cs="Courier New"/>
@@ -3317,37 +3161,8 @@
           <w:sz w:val="28"/>
           <w:szCs w:val="28"/>
         </w:rPr>
-        <w:t xml:space="preserve">Каким образом обеспечивается </w:t>
-      </w:r>
-      <w:proofErr w:type="spellStart"/>
-      <w:proofErr w:type="gramStart"/>
-      <w:r>
-        <w:rPr>
-          <w:rFonts w:ascii="Courier New" w:hAnsi="Courier New" w:cs="Courier New"/>
-          <w:sz w:val="28"/>
-          <w:szCs w:val="28"/>
-        </w:rPr>
-        <w:t>персистентность</w:t>
-      </w:r>
-      <w:proofErr w:type="spellEnd"/>
-      <w:r>
-        <w:rPr>
-          <w:rFonts w:ascii="Courier New" w:hAnsi="Courier New" w:cs="Courier New"/>
-          <w:sz w:val="28"/>
-          <w:szCs w:val="28"/>
-        </w:rPr>
-        <w:t xml:space="preserve">  данных</w:t>
-      </w:r>
-      <w:proofErr w:type="gramEnd"/>
-      <w:r>
-        <w:rPr>
-          <w:rFonts w:ascii="Courier New" w:hAnsi="Courier New" w:cs="Courier New"/>
-          <w:sz w:val="28"/>
-          <w:szCs w:val="28"/>
-        </w:rPr>
-        <w:t xml:space="preserve"> в СУБД </w:t>
-      </w:r>
-      <w:proofErr w:type="spellStart"/>
+        <w:t xml:space="preserve">Каким образом обеспечивается персистентность  данных в СУБД </w:t>
+      </w:r>
       <w:r>
         <w:rPr>
           <w:rFonts w:ascii="Courier New" w:hAnsi="Courier New" w:cs="Courier New"/>
@@ -3357,7 +3172,6 @@
         </w:rPr>
         <w:t>Redis</w:t>
       </w:r>
-      <w:proofErr w:type="spellEnd"/>
       <w:r>
         <w:rPr>
           <w:rFonts w:ascii="Courier New" w:hAnsi="Courier New" w:cs="Courier New"/>
@@ -3389,8 +3203,6 @@
         </w:rPr>
         <w:t xml:space="preserve">Поясните назначение команд СУБД </w:t>
       </w:r>
-      <w:proofErr w:type="spellStart"/>
-      <w:proofErr w:type="gramStart"/>
       <w:r>
         <w:rPr>
           <w:rFonts w:ascii="Courier New" w:hAnsi="Courier New" w:cs="Courier New"/>
@@ -3400,7 +3212,6 @@
         </w:rPr>
         <w:t>Redis</w:t>
       </w:r>
-      <w:proofErr w:type="spellEnd"/>
       <w:r>
         <w:rPr>
           <w:rFonts w:ascii="Courier New" w:hAnsi="Courier New" w:cs="Courier New"/>
@@ -3435,7 +3246,6 @@
         </w:rPr>
         <w:t>set</w:t>
       </w:r>
-      <w:proofErr w:type="gramEnd"/>
       <w:r>
         <w:rPr>
           <w:rFonts w:ascii="Courier New" w:hAnsi="Courier New" w:cs="Courier New"/>
@@ -3487,19 +3297,8 @@
           <w:sz w:val="28"/>
           <w:szCs w:val="28"/>
         </w:rPr>
-        <w:t xml:space="preserve">, </w:t>
-      </w:r>
-      <w:proofErr w:type="spellStart"/>
-      <w:r>
-        <w:rPr>
-          <w:rFonts w:ascii="Courier New" w:hAnsi="Courier New" w:cs="Courier New"/>
-          <w:b/>
-          <w:sz w:val="28"/>
-          <w:szCs w:val="28"/>
-        </w:rPr>
-        <w:t>getset</w:t>
-      </w:r>
-      <w:proofErr w:type="spellEnd"/>
+        <w:t>, getset</w:t>
+      </w:r>
       <w:r>
         <w:rPr>
           <w:rFonts w:ascii="Courier New" w:hAnsi="Courier New" w:cs="Courier New"/>
@@ -3531,8 +3330,6 @@
         </w:rPr>
         <w:t xml:space="preserve">Поясните назначение команд СУБД </w:t>
       </w:r>
-      <w:proofErr w:type="spellStart"/>
-      <w:proofErr w:type="gramStart"/>
       <w:r>
         <w:rPr>
           <w:rFonts w:ascii="Courier New" w:hAnsi="Courier New" w:cs="Courier New"/>
@@ -3542,7 +3339,6 @@
         </w:rPr>
         <w:t>Redis</w:t>
       </w:r>
-      <w:proofErr w:type="spellEnd"/>
       <w:r>
         <w:rPr>
           <w:rFonts w:ascii="Courier New" w:hAnsi="Courier New" w:cs="Courier New"/>
@@ -3567,7 +3363,6 @@
         </w:rPr>
         <w:t xml:space="preserve"> </w:t>
       </w:r>
-      <w:proofErr w:type="spellStart"/>
       <w:r>
         <w:rPr>
           <w:rFonts w:ascii="Courier New" w:hAnsi="Courier New" w:cs="Courier New"/>
@@ -3578,8 +3373,6 @@
         </w:rPr>
         <w:t>incr</w:t>
       </w:r>
-      <w:proofErr w:type="spellEnd"/>
-      <w:proofErr w:type="gramEnd"/>
       <w:r>
         <w:rPr>
           <w:rFonts w:ascii="Courier New" w:hAnsi="Courier New" w:cs="Courier New"/>
@@ -3596,7 +3389,6 @@
         </w:rPr>
         <w:t xml:space="preserve"> </w:t>
       </w:r>
-      <w:proofErr w:type="spellStart"/>
       <w:r>
         <w:rPr>
           <w:rFonts w:ascii="Courier New" w:hAnsi="Courier New" w:cs="Courier New"/>
@@ -3617,7 +3409,6 @@
         </w:rPr>
         <w:t>cr</w:t>
       </w:r>
-      <w:proofErr w:type="spellEnd"/>
       <w:r>
         <w:rPr>
           <w:rFonts w:ascii="Courier New" w:hAnsi="Courier New" w:cs="Courier New"/>
@@ -3649,8 +3440,6 @@
         </w:rPr>
         <w:t xml:space="preserve">Поясните назначение команд СУБД </w:t>
       </w:r>
-      <w:proofErr w:type="spellStart"/>
-      <w:proofErr w:type="gramStart"/>
       <w:r>
         <w:rPr>
           <w:rFonts w:ascii="Courier New" w:hAnsi="Courier New" w:cs="Courier New"/>
@@ -3660,7 +3449,6 @@
         </w:rPr>
         <w:t>Redis</w:t>
       </w:r>
-      <w:proofErr w:type="spellEnd"/>
       <w:r>
         <w:rPr>
           <w:rFonts w:ascii="Courier New" w:hAnsi="Courier New" w:cs="Courier New"/>
@@ -3677,7 +3465,6 @@
         </w:rPr>
         <w:t xml:space="preserve">  </w:t>
       </w:r>
-      <w:proofErr w:type="spellStart"/>
       <w:r>
         <w:rPr>
           <w:rFonts w:ascii="Courier New" w:hAnsi="Courier New" w:cs="Courier New"/>
@@ -3688,8 +3475,6 @@
         </w:rPr>
         <w:t>mset</w:t>
       </w:r>
-      <w:proofErr w:type="spellEnd"/>
-      <w:proofErr w:type="gramEnd"/>
       <w:r>
         <w:rPr>
           <w:rFonts w:ascii="Courier New" w:hAnsi="Courier New" w:cs="Courier New"/>
@@ -3699,7 +3484,6 @@
         </w:rPr>
         <w:t xml:space="preserve">, </w:t>
       </w:r>
-      <w:proofErr w:type="spellStart"/>
       <w:r>
         <w:rPr>
           <w:rFonts w:ascii="Courier New" w:hAnsi="Courier New" w:cs="Courier New"/>
@@ -3710,7 +3494,6 @@
         </w:rPr>
         <w:t>mget</w:t>
       </w:r>
-      <w:proofErr w:type="spellEnd"/>
       <w:r>
         <w:rPr>
           <w:rFonts w:ascii="Courier New" w:hAnsi="Courier New" w:cs="Courier New"/>
@@ -3742,8 +3525,6 @@
         </w:rPr>
         <w:t xml:space="preserve">Поясните назначение команд СУБД </w:t>
       </w:r>
-      <w:proofErr w:type="spellStart"/>
-      <w:proofErr w:type="gramStart"/>
       <w:r>
         <w:rPr>
           <w:rFonts w:ascii="Courier New" w:hAnsi="Courier New" w:cs="Courier New"/>
@@ -3753,7 +3534,6 @@
         </w:rPr>
         <w:t>Redis</w:t>
       </w:r>
-      <w:proofErr w:type="spellEnd"/>
       <w:r>
         <w:rPr>
           <w:rFonts w:ascii="Courier New" w:hAnsi="Courier New" w:cs="Courier New"/>
@@ -3770,7 +3550,6 @@
         </w:rPr>
         <w:t xml:space="preserve">  </w:t>
       </w:r>
-      <w:proofErr w:type="spellStart"/>
       <w:r>
         <w:rPr>
           <w:rFonts w:ascii="Courier New" w:hAnsi="Courier New" w:cs="Courier New"/>
@@ -3791,8 +3570,6 @@
         </w:rPr>
         <w:t>set</w:t>
       </w:r>
-      <w:proofErr w:type="spellEnd"/>
-      <w:proofErr w:type="gramEnd"/>
       <w:r>
         <w:rPr>
           <w:rFonts w:ascii="Courier New" w:hAnsi="Courier New" w:cs="Courier New"/>
@@ -3802,7 +3579,6 @@
         </w:rPr>
         <w:t xml:space="preserve">, </w:t>
       </w:r>
-      <w:proofErr w:type="spellStart"/>
       <w:r>
         <w:rPr>
           <w:rFonts w:ascii="Courier New" w:hAnsi="Courier New" w:cs="Courier New"/>
@@ -3823,7 +3599,6 @@
         </w:rPr>
         <w:t>get</w:t>
       </w:r>
-      <w:proofErr w:type="spellEnd"/>
       <w:r>
         <w:rPr>
           <w:rFonts w:ascii="Courier New" w:hAnsi="Courier New" w:cs="Courier New"/>
@@ -3864,8 +3639,6 @@
         </w:rPr>
         <w:t xml:space="preserve">Поясните назначение команд СУБД </w:t>
       </w:r>
-      <w:proofErr w:type="spellStart"/>
-      <w:proofErr w:type="gramStart"/>
       <w:r>
         <w:rPr>
           <w:rFonts w:ascii="Courier New" w:hAnsi="Courier New" w:cs="Courier New"/>
@@ -3875,7 +3648,6 @@
         </w:rPr>
         <w:t>Redis</w:t>
       </w:r>
-      <w:proofErr w:type="spellEnd"/>
       <w:r>
         <w:rPr>
           <w:rFonts w:ascii="Courier New" w:hAnsi="Courier New" w:cs="Courier New"/>
@@ -3892,7 +3664,6 @@
         </w:rPr>
         <w:t xml:space="preserve">  </w:t>
       </w:r>
-      <w:proofErr w:type="spellStart"/>
       <w:r>
         <w:rPr>
           <w:rFonts w:ascii="Courier New" w:hAnsi="Courier New" w:cs="Courier New"/>
@@ -3923,8 +3694,6 @@
         </w:rPr>
         <w:t>set</w:t>
       </w:r>
-      <w:proofErr w:type="spellEnd"/>
-      <w:proofErr w:type="gramEnd"/>
       <w:r>
         <w:rPr>
           <w:rFonts w:ascii="Courier New" w:hAnsi="Courier New" w:cs="Courier New"/>
@@ -3934,7 +3703,6 @@
         </w:rPr>
         <w:t>,</w:t>
       </w:r>
-      <w:proofErr w:type="spellStart"/>
       <w:r>
         <w:rPr>
           <w:rFonts w:ascii="Courier New" w:hAnsi="Courier New" w:cs="Courier New"/>
@@ -3955,7 +3723,6 @@
         </w:rPr>
         <w:t>get</w:t>
       </w:r>
-      <w:proofErr w:type="spellEnd"/>
       <w:r>
         <w:rPr>
           <w:rFonts w:ascii="Courier New" w:hAnsi="Courier New" w:cs="Courier New"/>
@@ -4004,7 +3771,6 @@
         </w:rPr>
         <w:t xml:space="preserve">Поясните назначение команды СУБД </w:t>
       </w:r>
-      <w:proofErr w:type="spellStart"/>
       <w:r>
         <w:rPr>
           <w:rFonts w:ascii="Courier New" w:hAnsi="Courier New" w:cs="Courier New"/>
@@ -4014,7 +3780,6 @@
         </w:rPr>
         <w:t>Redis</w:t>
       </w:r>
-      <w:proofErr w:type="spellEnd"/>
       <w:r>
         <w:rPr>
           <w:rFonts w:ascii="Courier New" w:hAnsi="Courier New" w:cs="Courier New"/>
@@ -4090,7 +3855,7 @@
 </file>
 
 <file path=word/endnotes.xml><?xml version="1.0" encoding="utf-8"?>
-<w:endnotes xmlns:wpc="http://schemas.microsoft.com/office/word/2010/wordprocessingCanvas" xmlns:cx="http://schemas.microsoft.com/office/drawing/2014/chartex" xmlns:mc="http://schemas.openxmlformats.org/markup-compatibility/2006" xmlns:o="urn:schemas-microsoft-com:office:office" xmlns:r="http://schemas.openxmlformats.org/officeDocument/2006/relationships" xmlns:m="http://schemas.openxmlformats.org/officeDocument/2006/math" xmlns:v="urn:schemas-microsoft-com:vml" xmlns:wp14="http://schemas.microsoft.com/office/word/2010/wordprocessingDrawing" xmlns:wp="http://schemas.openxmlformats.org/drawingml/2006/wordprocessingDrawing" xmlns:w10="urn:schemas-microsoft-com:office:word" xmlns:w="http://schemas.openxmlformats.org/wordprocessingml/2006/main" xmlns:w14="http://schemas.microsoft.com/office/word/2010/wordml" xmlns:w15="http://schemas.microsoft.com/office/word/2012/wordml" xmlns:w16se="http://schemas.microsoft.com/office/word/2015/wordml/symex" xmlns:wpg="http://schemas.microsoft.com/office/word/2010/wordprocessingGroup" xmlns:wpi="http://schemas.microsoft.com/office/word/2010/wordprocessingInk" xmlns:wne="http://schemas.microsoft.com/office/word/2006/wordml" xmlns:wps="http://schemas.microsoft.com/office/word/2010/wordprocessingShape" mc:Ignorable="w14 w15 w16se wp14">
+<w:endnotes xmlns:wpc="http://schemas.microsoft.com/office/word/2010/wordprocessingCanvas" xmlns:cx="http://schemas.microsoft.com/office/drawing/2014/chartex" xmlns:cx1="http://schemas.microsoft.com/office/drawing/2015/9/8/chartex" xmlns:cx2="http://schemas.microsoft.com/office/drawing/2015/10/21/chartex" xmlns:cx3="http://schemas.microsoft.com/office/drawing/2016/5/9/chartex" xmlns:cx4="http://schemas.microsoft.com/office/drawing/2016/5/10/chartex" xmlns:cx5="http://schemas.microsoft.com/office/drawing/2016/5/11/chartex" xmlns:cx6="http://schemas.microsoft.com/office/drawing/2016/5/12/chartex" xmlns:cx7="http://schemas.microsoft.com/office/drawing/2016/5/13/chartex" xmlns:cx8="http://schemas.microsoft.com/office/drawing/2016/5/14/chartex" xmlns:mc="http://schemas.openxmlformats.org/markup-compatibility/2006" xmlns:aink="http://schemas.microsoft.com/office/drawing/2016/ink" xmlns:am3d="http://schemas.microsoft.com/office/drawing/2017/model3d" xmlns:o="urn:schemas-microsoft-com:office:office" xmlns:oel="http://schemas.microsoft.com/office/2019/extlst" xmlns:r="http://schemas.openxmlformats.org/officeDocument/2006/relationships" xmlns:m="http://schemas.openxmlformats.org/officeDocument/2006/math" xmlns:v="urn:schemas-microsoft-com:vml" xmlns:wp14="http://schemas.microsoft.com/office/word/2010/wordprocessingDrawing" xmlns:wp="http://schemas.openxmlformats.org/drawingml/2006/wordprocessingDrawing" xmlns:w10="urn:schemas-microsoft-com:office:word" xmlns:w="http://schemas.openxmlformats.org/wordprocessingml/2006/main" xmlns:w14="http://schemas.microsoft.com/office/word/2010/wordml" xmlns:w15="http://schemas.microsoft.com/office/word/2012/wordml" xmlns:w16cex="http://schemas.microsoft.com/office/word/2018/wordml/cex" xmlns:w16cid="http://schemas.microsoft.com/office/word/2016/wordml/cid" xmlns:w16="http://schemas.microsoft.com/office/word/2018/wordml" xmlns:w16sdtdh="http://schemas.microsoft.com/office/word/2020/wordml/sdtdatahash" xmlns:w16se="http://schemas.microsoft.com/office/word/2015/wordml/symex" xmlns:wpg="http://schemas.microsoft.com/office/word/2010/wordprocessingGroup" xmlns:wpi="http://schemas.microsoft.com/office/word/2010/wordprocessingInk" xmlns:wne="http://schemas.microsoft.com/office/word/2006/wordml" xmlns:wps="http://schemas.microsoft.com/office/word/2010/wordprocessingShape" mc:Ignorable="w14 w15 w16se w16cid w16 w16cex w16sdtdh wp14">
   <w:endnote w:type="separator" w:id="-1">
     <w:p>
       <w:pPr>
@@ -4115,7 +3880,7 @@
 </file>
 
 <file path=word/footer1.xml><?xml version="1.0" encoding="utf-8"?>
-<w:ftr xmlns:wpc="http://schemas.microsoft.com/office/word/2010/wordprocessingCanvas" xmlns:cx="http://schemas.microsoft.com/office/drawing/2014/chartex" xmlns:mc="http://schemas.openxmlformats.org/markup-compatibility/2006" xmlns:o="urn:schemas-microsoft-com:office:office" xmlns:r="http://schemas.openxmlformats.org/officeDocument/2006/relationships" xmlns:m="http://schemas.openxmlformats.org/officeDocument/2006/math" xmlns:v="urn:schemas-microsoft-com:vml" xmlns:wp14="http://schemas.microsoft.com/office/word/2010/wordprocessingDrawing" xmlns:wp="http://schemas.openxmlformats.org/drawingml/2006/wordprocessingDrawing" xmlns:w10="urn:schemas-microsoft-com:office:word" xmlns:w="http://schemas.openxmlformats.org/wordprocessingml/2006/main" xmlns:w14="http://schemas.microsoft.com/office/word/2010/wordml" xmlns:w15="http://schemas.microsoft.com/office/word/2012/wordml" xmlns:w16se="http://schemas.microsoft.com/office/word/2015/wordml/symex" xmlns:wpg="http://schemas.microsoft.com/office/word/2010/wordprocessingGroup" xmlns:wpi="http://schemas.microsoft.com/office/word/2010/wordprocessingInk" xmlns:wne="http://schemas.microsoft.com/office/word/2006/wordml" xmlns:wps="http://schemas.microsoft.com/office/word/2010/wordprocessingShape" mc:Ignorable="w14 w15 w16se wp14">
+<w:ftr xmlns:wpc="http://schemas.microsoft.com/office/word/2010/wordprocessingCanvas" xmlns:cx="http://schemas.microsoft.com/office/drawing/2014/chartex" xmlns:cx1="http://schemas.microsoft.com/office/drawing/2015/9/8/chartex" xmlns:cx2="http://schemas.microsoft.com/office/drawing/2015/10/21/chartex" xmlns:cx3="http://schemas.microsoft.com/office/drawing/2016/5/9/chartex" xmlns:cx4="http://schemas.microsoft.com/office/drawing/2016/5/10/chartex" xmlns:cx5="http://schemas.microsoft.com/office/drawing/2016/5/11/chartex" xmlns:cx6="http://schemas.microsoft.com/office/drawing/2016/5/12/chartex" xmlns:cx7="http://schemas.microsoft.com/office/drawing/2016/5/13/chartex" xmlns:cx8="http://schemas.microsoft.com/office/drawing/2016/5/14/chartex" xmlns:mc="http://schemas.openxmlformats.org/markup-compatibility/2006" xmlns:aink="http://schemas.microsoft.com/office/drawing/2016/ink" xmlns:am3d="http://schemas.microsoft.com/office/drawing/2017/model3d" xmlns:o="urn:schemas-microsoft-com:office:office" xmlns:oel="http://schemas.microsoft.com/office/2019/extlst" xmlns:r="http://schemas.openxmlformats.org/officeDocument/2006/relationships" xmlns:m="http://schemas.openxmlformats.org/officeDocument/2006/math" xmlns:v="urn:schemas-microsoft-com:vml" xmlns:wp14="http://schemas.microsoft.com/office/word/2010/wordprocessingDrawing" xmlns:wp="http://schemas.openxmlformats.org/drawingml/2006/wordprocessingDrawing" xmlns:w10="urn:schemas-microsoft-com:office:word" xmlns:w="http://schemas.openxmlformats.org/wordprocessingml/2006/main" xmlns:w14="http://schemas.microsoft.com/office/word/2010/wordml" xmlns:w15="http://schemas.microsoft.com/office/word/2012/wordml" xmlns:w16cex="http://schemas.microsoft.com/office/word/2018/wordml/cex" xmlns:w16cid="http://schemas.microsoft.com/office/word/2016/wordml/cid" xmlns:w16="http://schemas.microsoft.com/office/word/2018/wordml" xmlns:w16sdtdh="http://schemas.microsoft.com/office/word/2020/wordml/sdtdatahash" xmlns:w16se="http://schemas.microsoft.com/office/word/2015/wordml/symex" xmlns:wpg="http://schemas.microsoft.com/office/word/2010/wordprocessingGroup" xmlns:wpi="http://schemas.microsoft.com/office/word/2010/wordprocessingInk" xmlns:wne="http://schemas.microsoft.com/office/word/2006/wordml" xmlns:wps="http://schemas.microsoft.com/office/word/2010/wordprocessingShape" mc:Ignorable="w14 w15 w16se w16cid w16 w16cex w16sdtdh wp14">
   <w:sdt>
     <w:sdtPr>
       <w:id w:val="561683548"/>
@@ -4124,7 +3889,6 @@
         <w:docPartUnique/>
       </w:docPartObj>
     </w:sdtPr>
-    <w:sdtEndPr/>
     <w:sdtContent>
       <w:p>
         <w:pPr>
@@ -4173,7 +3937,7 @@
 </file>
 
 <file path=word/footnotes.xml><?xml version="1.0" encoding="utf-8"?>
-<w:footnotes xmlns:wpc="http://schemas.microsoft.com/office/word/2010/wordprocessingCanvas" xmlns:cx="http://schemas.microsoft.com/office/drawing/2014/chartex" xmlns:mc="http://schemas.openxmlformats.org/markup-compatibility/2006" xmlns:o="urn:schemas-microsoft-com:office:office" xmlns:r="http://schemas.openxmlformats.org/officeDocument/2006/relationships" xmlns:m="http://schemas.openxmlformats.org/officeDocument/2006/math" xmlns:v="urn:schemas-microsoft-com:vml" xmlns:wp14="http://schemas.microsoft.com/office/word/2010/wordprocessingDrawing" xmlns:wp="http://schemas.openxmlformats.org/drawingml/2006/wordprocessingDrawing" xmlns:w10="urn:schemas-microsoft-com:office:word" xmlns:w="http://schemas.openxmlformats.org/wordprocessingml/2006/main" xmlns:w14="http://schemas.microsoft.com/office/word/2010/wordml" xmlns:w15="http://schemas.microsoft.com/office/word/2012/wordml" xmlns:w16se="http://schemas.microsoft.com/office/word/2015/wordml/symex" xmlns:wpg="http://schemas.microsoft.com/office/word/2010/wordprocessingGroup" xmlns:wpi="http://schemas.microsoft.com/office/word/2010/wordprocessingInk" xmlns:wne="http://schemas.microsoft.com/office/word/2006/wordml" xmlns:wps="http://schemas.microsoft.com/office/word/2010/wordprocessingShape" mc:Ignorable="w14 w15 w16se wp14">
+<w:footnotes xmlns:wpc="http://schemas.microsoft.com/office/word/2010/wordprocessingCanvas" xmlns:cx="http://schemas.microsoft.com/office/drawing/2014/chartex" xmlns:cx1="http://schemas.microsoft.com/office/drawing/2015/9/8/chartex" xmlns:cx2="http://schemas.microsoft.com/office/drawing/2015/10/21/chartex" xmlns:cx3="http://schemas.microsoft.com/office/drawing/2016/5/9/chartex" xmlns:cx4="http://schemas.microsoft.com/office/drawing/2016/5/10/chartex" xmlns:cx5="http://schemas.microsoft.com/office/drawing/2016/5/11/chartex" xmlns:cx6="http://schemas.microsoft.com/office/drawing/2016/5/12/chartex" xmlns:cx7="http://schemas.microsoft.com/office/drawing/2016/5/13/chartex" xmlns:cx8="http://schemas.microsoft.com/office/drawing/2016/5/14/chartex" xmlns:mc="http://schemas.openxmlformats.org/markup-compatibility/2006" xmlns:aink="http://schemas.microsoft.com/office/drawing/2016/ink" xmlns:am3d="http://schemas.microsoft.com/office/drawing/2017/model3d" xmlns:o="urn:schemas-microsoft-com:office:office" xmlns:oel="http://schemas.microsoft.com/office/2019/extlst" xmlns:r="http://schemas.openxmlformats.org/officeDocument/2006/relationships" xmlns:m="http://schemas.openxmlformats.org/officeDocument/2006/math" xmlns:v="urn:schemas-microsoft-com:vml" xmlns:wp14="http://schemas.microsoft.com/office/word/2010/wordprocessingDrawing" xmlns:wp="http://schemas.openxmlformats.org/drawingml/2006/wordprocessingDrawing" xmlns:w10="urn:schemas-microsoft-com:office:word" xmlns:w="http://schemas.openxmlformats.org/wordprocessingml/2006/main" xmlns:w14="http://schemas.microsoft.com/office/word/2010/wordml" xmlns:w15="http://schemas.microsoft.com/office/word/2012/wordml" xmlns:w16cex="http://schemas.microsoft.com/office/word/2018/wordml/cex" xmlns:w16cid="http://schemas.microsoft.com/office/word/2016/wordml/cid" xmlns:w16="http://schemas.microsoft.com/office/word/2018/wordml" xmlns:w16sdtdh="http://schemas.microsoft.com/office/word/2020/wordml/sdtdatahash" xmlns:w16se="http://schemas.microsoft.com/office/word/2015/wordml/symex" xmlns:wpg="http://schemas.microsoft.com/office/word/2010/wordprocessingGroup" xmlns:wpi="http://schemas.microsoft.com/office/word/2010/wordprocessingInk" xmlns:wne="http://schemas.microsoft.com/office/word/2006/wordml" xmlns:wps="http://schemas.microsoft.com/office/word/2010/wordprocessingShape" mc:Ignorable="w14 w15 w16se w16cid w16 w16cex w16sdtdh wp14">
   <w:footnote w:type="separator" w:id="-1">
     <w:p>
       <w:pPr>
@@ -4198,7 +3962,7 @@
 </file>
 
 <file path=word/numbering.xml><?xml version="1.0" encoding="utf-8"?>
-<w:numbering xmlns:wpc="http://schemas.microsoft.com/office/word/2010/wordprocessingCanvas" xmlns:cx="http://schemas.microsoft.com/office/drawing/2014/chartex" xmlns:mc="http://schemas.openxmlformats.org/markup-compatibility/2006" xmlns:o="urn:schemas-microsoft-com:office:office" xmlns:r="http://schemas.openxmlformats.org/officeDocument/2006/relationships" xmlns:m="http://schemas.openxmlformats.org/officeDocument/2006/math" xmlns:v="urn:schemas-microsoft-com:vml" xmlns:wp14="http://schemas.microsoft.com/office/word/2010/wordprocessingDrawing" xmlns:wp="http://schemas.openxmlformats.org/drawingml/2006/wordprocessingDrawing" xmlns:w10="urn:schemas-microsoft-com:office:word" xmlns:w="http://schemas.openxmlformats.org/wordprocessingml/2006/main" xmlns:w14="http://schemas.microsoft.com/office/word/2010/wordml" xmlns:w15="http://schemas.microsoft.com/office/word/2012/wordml" xmlns:w16se="http://schemas.microsoft.com/office/word/2015/wordml/symex" xmlns:wpg="http://schemas.microsoft.com/office/word/2010/wordprocessingGroup" xmlns:wpi="http://schemas.microsoft.com/office/word/2010/wordprocessingInk" xmlns:wne="http://schemas.microsoft.com/office/word/2006/wordml" xmlns:wps="http://schemas.microsoft.com/office/word/2010/wordprocessingShape" mc:Ignorable="w14 w15 w16se wp14">
+<w:numbering xmlns:wpc="http://schemas.microsoft.com/office/word/2010/wordprocessingCanvas" xmlns:cx="http://schemas.microsoft.com/office/drawing/2014/chartex" xmlns:cx1="http://schemas.microsoft.com/office/drawing/2015/9/8/chartex" xmlns:cx2="http://schemas.microsoft.com/office/drawing/2015/10/21/chartex" xmlns:cx3="http://schemas.microsoft.com/office/drawing/2016/5/9/chartex" xmlns:cx4="http://schemas.microsoft.com/office/drawing/2016/5/10/chartex" xmlns:cx5="http://schemas.microsoft.com/office/drawing/2016/5/11/chartex" xmlns:cx6="http://schemas.microsoft.com/office/drawing/2016/5/12/chartex" xmlns:cx7="http://schemas.microsoft.com/office/drawing/2016/5/13/chartex" xmlns:cx8="http://schemas.microsoft.com/office/drawing/2016/5/14/chartex" xmlns:mc="http://schemas.openxmlformats.org/markup-compatibility/2006" xmlns:aink="http://schemas.microsoft.com/office/drawing/2016/ink" xmlns:am3d="http://schemas.microsoft.com/office/drawing/2017/model3d" xmlns:o="urn:schemas-microsoft-com:office:office" xmlns:oel="http://schemas.microsoft.com/office/2019/extlst" xmlns:r="http://schemas.openxmlformats.org/officeDocument/2006/relationships" xmlns:m="http://schemas.openxmlformats.org/officeDocument/2006/math" xmlns:v="urn:schemas-microsoft-com:vml" xmlns:wp14="http://schemas.microsoft.com/office/word/2010/wordprocessingDrawing" xmlns:wp="http://schemas.openxmlformats.org/drawingml/2006/wordprocessingDrawing" xmlns:w10="urn:schemas-microsoft-com:office:word" xmlns:w="http://schemas.openxmlformats.org/wordprocessingml/2006/main" xmlns:w14="http://schemas.microsoft.com/office/word/2010/wordml" xmlns:w15="http://schemas.microsoft.com/office/word/2012/wordml" xmlns:w16cex="http://schemas.microsoft.com/office/word/2018/wordml/cex" xmlns:w16cid="http://schemas.microsoft.com/office/word/2016/wordml/cid" xmlns:w16="http://schemas.microsoft.com/office/word/2018/wordml" xmlns:w16sdtdh="http://schemas.microsoft.com/office/word/2020/wordml/sdtdatahash" xmlns:w16se="http://schemas.microsoft.com/office/word/2015/wordml/symex" xmlns:wpg="http://schemas.microsoft.com/office/word/2010/wordprocessingGroup" xmlns:wpi="http://schemas.microsoft.com/office/word/2010/wordprocessingInk" xmlns:wne="http://schemas.microsoft.com/office/word/2006/wordml" xmlns:wps="http://schemas.microsoft.com/office/word/2010/wordprocessingShape" mc:Ignorable="w14 w15 w16se w16cid w16 w16cex w16sdtdh wp14">
   <w:abstractNum w:abstractNumId="0" w15:restartNumberingAfterBreak="0">
     <w:nsid w:val="12C42D87"/>
     <w:multiLevelType w:val="hybridMultilevel"/>
@@ -5001,35 +4765,35 @@
       </w:pPr>
     </w:lvl>
   </w:abstractNum>
-  <w:num w:numId="1">
+  <w:num w:numId="1" w16cid:durableId="118303029">
     <w:abstractNumId w:val="0"/>
   </w:num>
-  <w:num w:numId="2">
+  <w:num w:numId="2" w16cid:durableId="1078553246">
     <w:abstractNumId w:val="5"/>
   </w:num>
-  <w:num w:numId="3">
+  <w:num w:numId="3" w16cid:durableId="229779602">
     <w:abstractNumId w:val="7"/>
   </w:num>
-  <w:num w:numId="4">
+  <w:num w:numId="4" w16cid:durableId="2131971297">
     <w:abstractNumId w:val="4"/>
   </w:num>
-  <w:num w:numId="5">
+  <w:num w:numId="5" w16cid:durableId="1122922156">
     <w:abstractNumId w:val="1"/>
   </w:num>
-  <w:num w:numId="6">
+  <w:num w:numId="6" w16cid:durableId="928587589">
     <w:abstractNumId w:val="6"/>
   </w:num>
-  <w:num w:numId="7">
+  <w:num w:numId="7" w16cid:durableId="47805750">
     <w:abstractNumId w:val="3"/>
   </w:num>
-  <w:num w:numId="8">
+  <w:num w:numId="8" w16cid:durableId="1337414453">
     <w:abstractNumId w:val="2"/>
   </w:num>
 </w:numbering>
 </file>
 
 <file path=word/styles.xml><?xml version="1.0" encoding="utf-8"?>
-<w:styles xmlns:mc="http://schemas.openxmlformats.org/markup-compatibility/2006" xmlns:r="http://schemas.openxmlformats.org/officeDocument/2006/relationships" xmlns:w="http://schemas.openxmlformats.org/wordprocessingml/2006/main" xmlns:w14="http://schemas.microsoft.com/office/word/2010/wordml" xmlns:w15="http://schemas.microsoft.com/office/word/2012/wordml" xmlns:w16se="http://schemas.microsoft.com/office/word/2015/wordml/symex" mc:Ignorable="w14 w15 w16se">
+<w:styles xmlns:mc="http://schemas.openxmlformats.org/markup-compatibility/2006" xmlns:r="http://schemas.openxmlformats.org/officeDocument/2006/relationships" xmlns:w="http://schemas.openxmlformats.org/wordprocessingml/2006/main" xmlns:w14="http://schemas.microsoft.com/office/word/2010/wordml" xmlns:w15="http://schemas.microsoft.com/office/word/2012/wordml" xmlns:w16cex="http://schemas.microsoft.com/office/word/2018/wordml/cex" xmlns:w16cid="http://schemas.microsoft.com/office/word/2016/wordml/cid" xmlns:w16="http://schemas.microsoft.com/office/word/2018/wordml" xmlns:w16sdtdh="http://schemas.microsoft.com/office/word/2020/wordml/sdtdatahash" xmlns:w16se="http://schemas.microsoft.com/office/word/2015/wordml/symex" mc:Ignorable="w14 w15 w16se w16cid w16 w16cex w16sdtdh">
   <w:docDefaults>
     <w:rPrDefault>
       <w:rPr>
@@ -5045,7 +4809,7 @@
       </w:pPr>
     </w:pPrDefault>
   </w:docDefaults>
-  <w:latentStyles w:defLockedState="0" w:defUIPriority="99" w:defSemiHidden="0" w:defUnhideWhenUsed="0" w:defQFormat="0" w:count="371">
+  <w:latentStyles w:defLockedState="0" w:defUIPriority="99" w:defSemiHidden="0" w:defUnhideWhenUsed="0" w:defQFormat="0" w:count="376">
     <w:lsdException w:name="Normal" w:uiPriority="0" w:qFormat="1"/>
     <w:lsdException w:name="heading 1" w:uiPriority="9" w:qFormat="1"/>
     <w:lsdException w:name="heading 2" w:semiHidden="1" w:uiPriority="9" w:unhideWhenUsed="1" w:qFormat="1"/>
@@ -5417,6 +5181,11 @@
     <w:lsdException w:name="List Table 5 Dark Accent 6" w:uiPriority="50"/>
     <w:lsdException w:name="List Table 6 Colorful Accent 6" w:uiPriority="51"/>
     <w:lsdException w:name="List Table 7 Colorful Accent 6" w:uiPriority="52"/>
+    <w:lsdException w:name="Mention" w:semiHidden="1" w:unhideWhenUsed="1"/>
+    <w:lsdException w:name="Smart Hyperlink" w:semiHidden="1" w:unhideWhenUsed="1"/>
+    <w:lsdException w:name="Hashtag" w:semiHidden="1" w:unhideWhenUsed="1"/>
+    <w:lsdException w:name="Unresolved Mention" w:semiHidden="1" w:unhideWhenUsed="1"/>
+    <w:lsdException w:name="Smart Link" w:semiHidden="1" w:unhideWhenUsed="1"/>
   </w:latentStyles>
   <w:style w:type="paragraph" w:default="1" w:styleId="a">
     <w:name w:val="Normal"/>

</xml_diff>